<commit_message>
Entidades con anotaciones JPA/HBM
</commit_message>
<xml_diff>
--- a/DOCUMENTACION/DIAGRAMAS DE CLASES/TERCER DIAGRAMA/Diagrama.docx
+++ b/DOCUMENTACION/DIAGRAMAS DE CLASES/TERCER DIAGRAMA/Diagrama.docx
@@ -2,6 +2,12 @@
 <file path=word/document.xml><?xml version="1.0" encoding="utf-8"?>
 <w:document xmlns:wpc="http://schemas.microsoft.com/office/word/2010/wordprocessingCanvas" xmlns:mc="http://schemas.openxmlformats.org/markup-compatibility/2006" xmlns:o="urn:schemas-microsoft-com:office:office" xmlns:r="http://schemas.openxmlformats.org/officeDocument/2006/relationships" xmlns:m="http://schemas.openxmlformats.org/officeDocument/2006/math" xmlns:v="urn:schemas-microsoft-com:vml" xmlns:wp14="http://schemas.microsoft.com/office/word/2010/wordprocessingDrawing" xmlns:wp="http://schemas.openxmlformats.org/drawingml/2006/wordprocessingDrawing" xmlns:w10="urn:schemas-microsoft-com:office:word" xmlns:w="http://schemas.openxmlformats.org/wordprocessingml/2006/main" xmlns:w14="http://schemas.microsoft.com/office/word/2010/wordml" xmlns:w15="http://schemas.microsoft.com/office/word/2012/wordml" xmlns:wpg="http://schemas.microsoft.com/office/word/2010/wordprocessingGroup" xmlns:wpi="http://schemas.microsoft.com/office/word/2010/wordprocessingInk" xmlns:wne="http://schemas.microsoft.com/office/word/2006/wordml" xmlns:wps="http://schemas.microsoft.com/office/word/2010/wordprocessingShape" mc:Ignorable="w14 w15 wp14">
   <w:body>
+    <w:p/>
+    <w:p/>
+    <w:p/>
+    <w:p/>
+    <w:p/>
+    <w:p/>
     <w:p>
       <w:bookmarkStart w:id="0" w:name="_GoBack"/>
       <w:bookmarkEnd w:id="0"/>
@@ -14,13 +20,13 @@
           <wp:anchor distT="0" distB="0" distL="114300" distR="114300" simplePos="0" relativeHeight="251658240" behindDoc="0" locked="0" layoutInCell="1" allowOverlap="1">
             <wp:simplePos x="0" y="0"/>
             <wp:positionH relativeFrom="column">
-              <wp:posOffset>-984886</wp:posOffset>
+              <wp:posOffset>-975360</wp:posOffset>
             </wp:positionH>
             <wp:positionV relativeFrom="paragraph">
-              <wp:posOffset>-814070</wp:posOffset>
+              <wp:posOffset>-4445</wp:posOffset>
             </wp:positionV>
-            <wp:extent cx="7312759" cy="4724400"/>
-            <wp:effectExtent l="0" t="0" r="2540" b="0"/>
+            <wp:extent cx="7319858" cy="4772025"/>
+            <wp:effectExtent l="0" t="0" r="0" b="0"/>
             <wp:wrapNone/>
             <wp:docPr id="1" name="Imagen 1"/>
             <wp:cNvGraphicFramePr>
@@ -48,7 +54,7 @@
                   <pic:spPr>
                     <a:xfrm>
                       <a:off x="0" y="0"/>
-                      <a:ext cx="7329395" cy="4735148"/>
+                      <a:ext cx="7333144" cy="4780687"/>
                     </a:xfrm>
                     <a:prstGeom prst="rect">
                       <a:avLst/>

</xml_diff>